<commit_message>
More stuff - Matt.
</commit_message>
<xml_diff>
--- a/cummeRbund..docx
+++ b/cummeRbund..docx
@@ -38,6 +38,25 @@
       </w:pPr>
       <w:r>
         <w:rPr/>
+      </w:r>
+    </w:p>
+    <w:p>
+      <w:pPr>
+        <w:pStyle w:val="Normal"/>
+        <w:rPr/>
+      </w:pPr>
+      <w:r>
+        <w:rPr/>
+      </w:r>
+    </w:p>
+    <w:p>
+      <w:pPr>
+        <w:pStyle w:val="Normal"/>
+        <w:rPr/>
+      </w:pPr>
+      <w:r>
+        <w:rPr/>
+        <w:t>Reference Style</w:t>
       </w:r>
     </w:p>
     <w:p>

</xml_diff>